<commit_message>
Last changes on organzaing
</commit_message>
<xml_diff>
--- a/study/StudySystem/Doc_Files/AssociationAnalysisEditor.docx
+++ b/study/StudySystem/Doc_Files/AssociationAnalysisEditor.docx
@@ -404,7 +404,21 @@
         <w:rPr>
           <w:sz w:val="21"/>
         </w:rPr>
-        <w:t>The Apriori algorithm</w:t>
+        <w:t xml:space="preserve">The </w:t>
+      </w:r>
+      <w:proofErr w:type="spellStart"/>
+      <w:r>
+        <w:rPr>
+          <w:sz w:val="21"/>
+        </w:rPr>
+        <w:t>Apriori</w:t>
+      </w:r>
+      <w:proofErr w:type="spellEnd"/>
+      <w:r>
+        <w:rPr>
+          <w:sz w:val="21"/>
+        </w:rPr>
+        <w:t xml:space="preserve"> algorithm</w:t>
       </w:r>
       <w:r>
         <w:rPr>
@@ -428,7 +442,21 @@
         <w:rPr>
           <w:sz w:val="21"/>
         </w:rPr>
-        <w:t xml:space="preserve">). The Apriori principal states that if an </w:t>
+        <w:t xml:space="preserve">). The </w:t>
+      </w:r>
+      <w:proofErr w:type="spellStart"/>
+      <w:r>
+        <w:rPr>
+          <w:sz w:val="21"/>
+        </w:rPr>
+        <w:t>Apriori</w:t>
+      </w:r>
+      <w:proofErr w:type="spellEnd"/>
+      <w:r>
+        <w:rPr>
+          <w:sz w:val="21"/>
+        </w:rPr>
+        <w:t xml:space="preserve"> principal states that if an </w:t>
       </w:r>
       <w:r>
         <w:rPr>
@@ -464,14 +492,22 @@
         <w:rPr>
           <w:color w:val="A5A5A5" w:themeColor="accent1" w:themeShade="BF"/>
         </w:rPr>
-        <w:t>How can this be applied to the html editor</w:t>
-      </w:r>
+        <w:t xml:space="preserve">How can this be applied to the html </w:t>
+      </w:r>
+      <w:proofErr w:type="gramStart"/>
       <w:r>
         <w:rPr>
           <w:color w:val="A5A5A5" w:themeColor="accent1" w:themeShade="BF"/>
         </w:rPr>
+        <w:t>editor</w:t>
+      </w:r>
+      <w:r>
+        <w:rPr>
+          <w:color w:val="A5A5A5" w:themeColor="accent1" w:themeShade="BF"/>
+        </w:rPr>
         <w:t>:</w:t>
       </w:r>
+      <w:proofErr w:type="gramEnd"/>
     </w:p>
     <w:p>
       <w:pPr>
@@ -499,7 +535,15 @@
         <w:t xml:space="preserve">We can look at the hierarchy </w:t>
       </w:r>
       <w:r>
-        <w:t>of each element and use the Apriori algorithm.</w:t>
+        <w:t xml:space="preserve">of each element and use the </w:t>
+      </w:r>
+      <w:proofErr w:type="spellStart"/>
+      <w:r>
+        <w:t>Apriori</w:t>
+      </w:r>
+      <w:proofErr w:type="spellEnd"/>
+      <w:r>
+        <w:t xml:space="preserve"> algorithm.</w:t>
       </w:r>
       <w:r>
         <w:t xml:space="preserve"> We start by first looking at each</w:t>
@@ -561,10 +605,26 @@
         <w:t>Ex. Have</w:t>
       </w:r>
       <w:r>
-        <w:t xml:space="preserve"> minsuppo</w:t>
-      </w:r>
-      <w:r>
-        <w:t xml:space="preserve">rt &amp; minconf </w:t>
+        <w:t xml:space="preserve"> </w:t>
+      </w:r>
+      <w:proofErr w:type="spellStart"/>
+      <w:r>
+        <w:t>minsuppo</w:t>
+      </w:r>
+      <w:r>
+        <w:t>rt</w:t>
+      </w:r>
+      <w:proofErr w:type="spellEnd"/>
+      <w:r>
+        <w:t xml:space="preserve"> &amp; </w:t>
+      </w:r>
+      <w:proofErr w:type="spellStart"/>
+      <w:r>
+        <w:t>minconf</w:t>
+      </w:r>
+      <w:proofErr w:type="spellEnd"/>
+      <w:r>
+        <w:t xml:space="preserve"> </w:t>
       </w:r>
       <w:r>
         <w:t>= 0.75 and</w:t>
@@ -672,8 +732,13 @@
         <w:t>each element</w:t>
       </w:r>
       <w:r>
-        <w:t xml:space="preserve"> hierachy</w:t>
-      </w:r>
+        <w:t xml:space="preserve"> </w:t>
+      </w:r>
+      <w:proofErr w:type="spellStart"/>
+      <w:r>
+        <w:t>hierachy</w:t>
+      </w:r>
+      <w:proofErr w:type="spellEnd"/>
     </w:p>
     <w:p>
       <w:pPr>
@@ -726,7 +791,15 @@
         <w:t>div</w:t>
       </w:r>
       <w:r>
-        <w:t>/ul/li,</w:t>
+        <w:t>/</w:t>
+      </w:r>
+      <w:proofErr w:type="spellStart"/>
+      <w:r>
+        <w:t>ul</w:t>
+      </w:r>
+      <w:proofErr w:type="spellEnd"/>
+      <w:r>
+        <w:t>/li,</w:t>
       </w:r>
       <w:r>
         <w:t xml:space="preserve"> </w:t>
@@ -781,8 +854,37 @@
         </w:numPr>
         <w:spacing w:after="0"/>
       </w:pPr>
-      <w:r>
-        <w:t>dif/img, img, img/:</w:t>
+      <w:proofErr w:type="spellStart"/>
+      <w:r>
+        <w:t>dif</w:t>
+      </w:r>
+      <w:proofErr w:type="spellEnd"/>
+      <w:r>
+        <w:t>/</w:t>
+      </w:r>
+      <w:proofErr w:type="spellStart"/>
+      <w:r>
+        <w:t>img</w:t>
+      </w:r>
+      <w:proofErr w:type="spellEnd"/>
+      <w:r>
+        <w:t xml:space="preserve">, </w:t>
+      </w:r>
+      <w:proofErr w:type="spellStart"/>
+      <w:r>
+        <w:t>img</w:t>
+      </w:r>
+      <w:proofErr w:type="spellEnd"/>
+      <w:r>
+        <w:t xml:space="preserve">, </w:t>
+      </w:r>
+      <w:proofErr w:type="spellStart"/>
+      <w:r>
+        <w:t>img</w:t>
+      </w:r>
+      <w:proofErr w:type="spellEnd"/>
+      <w:r>
+        <w:t>/:</w:t>
       </w:r>
       <w:r>
         <w:t xml:space="preserve"> </w:t>
@@ -856,8 +958,13 @@
         </w:numPr>
         <w:spacing w:after="0"/>
       </w:pPr>
-      <w:r>
-        <w:t>ul/li, li, li/</w:t>
+      <w:proofErr w:type="spellStart"/>
+      <w:r>
+        <w:t>ul</w:t>
+      </w:r>
+      <w:proofErr w:type="spellEnd"/>
+      <w:r>
+        <w:t>/li, li, li/</w:t>
       </w:r>
       <w:r>
         <w:t>: support =1/2</w:t>
@@ -872,17 +979,32 @@
         </w:numPr>
         <w:spacing w:after="0"/>
       </w:pPr>
-      <w:r>
-        <w:t>img, img, im</w:t>
+      <w:proofErr w:type="spellStart"/>
+      <w:r>
+        <w:t>img</w:t>
+      </w:r>
+      <w:proofErr w:type="spellEnd"/>
+      <w:r>
+        <w:t xml:space="preserve">, </w:t>
+      </w:r>
+      <w:proofErr w:type="spellStart"/>
+      <w:r>
+        <w:t>img</w:t>
+      </w:r>
+      <w:proofErr w:type="spellEnd"/>
+      <w:r>
+        <w:t xml:space="preserve">, </w:t>
+      </w:r>
+      <w:proofErr w:type="spellStart"/>
+      <w:r>
+        <w:t>im</w:t>
       </w:r>
       <w:r>
         <w:t>g</w:t>
       </w:r>
-      <w:r>
-        <w:t>/</w:t>
-      </w:r>
-      <w:r>
-        <w:t>: support=1/2</w:t>
+      <w:proofErr w:type="spellEnd"/>
+      <w:r>
+        <w:t>/: support=1/2</w:t>
       </w:r>
     </w:p>
     <w:p>
@@ -950,10 +1072,7 @@
         <w:spacing w:after="0"/>
       </w:pPr>
       <w:r>
-        <w:t xml:space="preserve">Then again inside each children/children </w:t>
-      </w:r>
-      <w:r>
-        <w:t>tag:</w:t>
+        <w:t>Then again inside each children/children tag:</w:t>
       </w:r>
     </w:p>
     <w:p>
@@ -974,8 +1093,13 @@
       <w:r>
         <w:t xml:space="preserve"> - </w:t>
       </w:r>
-      <w:r>
-        <w:t>ul:</w:t>
+      <w:proofErr w:type="spellStart"/>
+      <w:r>
+        <w:t>ul</w:t>
+      </w:r>
+      <w:proofErr w:type="spellEnd"/>
+      <w:r>
+        <w:t>:</w:t>
       </w:r>
       <w:r>
         <w:tab/>
@@ -1004,7 +1128,15 @@
         <w:spacing w:after="0"/>
       </w:pPr>
       <w:r>
-        <w:t>div - img: support=3/3</w:t>
+        <w:t xml:space="preserve">div - </w:t>
+      </w:r>
+      <w:proofErr w:type="spellStart"/>
+      <w:r>
+        <w:t>img</w:t>
+      </w:r>
+      <w:proofErr w:type="spellEnd"/>
+      <w:r>
+        <w:t>: support=3/3</w:t>
       </w:r>
     </w:p>
     <w:p>
@@ -1026,7 +1158,35 @@
         <w:rPr>
           <w:color w:val="C00000"/>
         </w:rPr>
-        <w:t xml:space="preserve"> that the tag li is most frequent inside the tag ul and the tag img is most frequent inside the tag div</w:t>
+        <w:t xml:space="preserve"> that the tag li is most frequent inside the tag </w:t>
+      </w:r>
+      <w:proofErr w:type="spellStart"/>
+      <w:r>
+        <w:rPr>
+          <w:color w:val="C00000"/>
+        </w:rPr>
+        <w:t>ul</w:t>
+      </w:r>
+      <w:proofErr w:type="spellEnd"/>
+      <w:r>
+        <w:rPr>
+          <w:color w:val="C00000"/>
+        </w:rPr>
+        <w:t xml:space="preserve"> and the tag </w:t>
+      </w:r>
+      <w:proofErr w:type="spellStart"/>
+      <w:r>
+        <w:rPr>
+          <w:color w:val="C00000"/>
+        </w:rPr>
+        <w:t>img</w:t>
+      </w:r>
+      <w:proofErr w:type="spellEnd"/>
+      <w:r>
+        <w:rPr>
+          <w:color w:val="C00000"/>
+        </w:rPr>
+        <w:t xml:space="preserve"> is most frequent inside the tag div</w:t>
       </w:r>
       <w:r>
         <w:rPr>
@@ -1058,7 +1218,15 @@
         <w:spacing w:after="0"/>
       </w:pPr>
       <w:r>
-        <w:t>We can first look at each attribute type and value individually and also apply the Apriori algorithm on each.</w:t>
+        <w:t xml:space="preserve">We can first look at each attribute type and value individually and also apply the </w:t>
+      </w:r>
+      <w:proofErr w:type="spellStart"/>
+      <w:r>
+        <w:t>Apriori</w:t>
+      </w:r>
+      <w:proofErr w:type="spellEnd"/>
+      <w:r>
+        <w:t xml:space="preserve"> algorithm on each.</w:t>
       </w:r>
     </w:p>
     <w:p>
@@ -1106,7 +1274,15 @@
         <w:spacing w:after="0"/>
       </w:pPr>
       <w:r>
-        <w:t>Same idea, first look at each element with all of its attribute individually and apply the Apriori algorithm.</w:t>
+        <w:t xml:space="preserve">Same idea, first look at each element with all of its attribute individually and apply the </w:t>
+      </w:r>
+      <w:proofErr w:type="spellStart"/>
+      <w:r>
+        <w:t>Apriori</w:t>
+      </w:r>
+      <w:proofErr w:type="spellEnd"/>
+      <w:r>
+        <w:t xml:space="preserve"> algorithm.</w:t>
       </w:r>
     </w:p>
     <w:p>
@@ -1155,7 +1331,94 @@
           <w:sz w:val="21"/>
           <w:u w:val="none"/>
         </w:rPr>
-        <w:t>Pang-Ning Tan, Michael Steinbach, and Vipin Kumar. 2005. Introduction to Data Mining,</w:t>
+        <w:t xml:space="preserve">Pang-Ning Tan, Michael Steinbach, and </w:t>
+      </w:r>
+      <w:proofErr w:type="spellStart"/>
+      <w:r>
+        <w:rPr>
+          <w:rStyle w:val="SubtleReference"/>
+          <w:color w:val="000000" w:themeColor="text1"/>
+          <w:sz w:val="21"/>
+          <w:u w:val="none"/>
+        </w:rPr>
+        <w:t>Vipin</w:t>
+      </w:r>
+      <w:proofErr w:type="spellEnd"/>
+      <w:r>
+        <w:rPr>
+          <w:rStyle w:val="SubtleReference"/>
+          <w:color w:val="000000" w:themeColor="text1"/>
+          <w:sz w:val="21"/>
+          <w:u w:val="none"/>
+        </w:rPr>
+        <w:t xml:space="preserve"> Kumar. 2005. Introduction to Data Mining,</w:t>
+      </w:r>
+    </w:p>
+    <w:p>
+      <w:pPr>
+        <w:spacing w:after="0"/>
+        <w:ind w:firstLine="720"/>
+        <w:rPr>
+          <w:rStyle w:val="SubtleReference"/>
+          <w:color w:val="000000" w:themeColor="text1"/>
+          <w:sz w:val="21"/>
+          <w:u w:val="none"/>
+        </w:rPr>
+      </w:pPr>
+      <w:r>
+        <w:rPr>
+          <w:rStyle w:val="SubtleReference"/>
+          <w:color w:val="000000" w:themeColor="text1"/>
+          <w:sz w:val="21"/>
+          <w:u w:val="none"/>
+        </w:rPr>
+        <w:t xml:space="preserve">       </w:t>
+      </w:r>
+      <w:r>
+        <w:rPr>
+          <w:rStyle w:val="SubtleReference"/>
+          <w:color w:val="000000" w:themeColor="text1"/>
+          <w:sz w:val="21"/>
+          <w:u w:val="none"/>
+        </w:rPr>
+        <w:t>(</w:t>
+      </w:r>
+      <w:proofErr w:type="gramStart"/>
+      <w:r>
+        <w:rPr>
+          <w:rStyle w:val="SubtleReference"/>
+          <w:color w:val="000000" w:themeColor="text1"/>
+          <w:sz w:val="21"/>
+          <w:u w:val="none"/>
+        </w:rPr>
+        <w:t xml:space="preserve">First </w:t>
+      </w:r>
+      <w:r>
+        <w:rPr>
+          <w:rStyle w:val="SubtleReference"/>
+          <w:color w:val="000000" w:themeColor="text1"/>
+          <w:sz w:val="21"/>
+        </w:rPr>
+        <w:t xml:space="preserve"> </w:t>
+      </w:r>
+      <w:r>
+        <w:rPr>
+          <w:rStyle w:val="SubtleReference"/>
+          <w:color w:val="000000" w:themeColor="text1"/>
+          <w:sz w:val="21"/>
+          <w:u w:val="none"/>
+        </w:rPr>
+        <w:t>Edition</w:t>
+      </w:r>
+      <w:proofErr w:type="gramEnd"/>
+      <w:r>
+        <w:rPr>
+          <w:rStyle w:val="SubtleReference"/>
+          <w:color w:val="000000" w:themeColor="text1"/>
+          <w:sz w:val="21"/>
+          <w:u w:val="none"/>
+        </w:rPr>
+        <w:t>). Addison-Wesley Longman Publishing Co., Inc., Boston, MA, USA.</w:t>
       </w:r>
     </w:p>
     <w:p>
@@ -1168,41 +1431,6 @@
           <w:sz w:val="21"/>
         </w:rPr>
       </w:pPr>
-      <w:r>
-        <w:rPr>
-          <w:rStyle w:val="SubtleReference"/>
-          <w:color w:val="000000" w:themeColor="text1"/>
-          <w:sz w:val="21"/>
-          <w:u w:val="none"/>
-        </w:rPr>
-        <w:t xml:space="preserve">       </w:t>
-      </w:r>
-      <w:r>
-        <w:rPr>
-          <w:rStyle w:val="SubtleReference"/>
-          <w:color w:val="000000" w:themeColor="text1"/>
-          <w:sz w:val="21"/>
-          <w:u w:val="none"/>
-        </w:rPr>
-        <w:t xml:space="preserve">(First </w:t>
-      </w:r>
-      <w:r>
-        <w:rPr>
-          <w:rStyle w:val="SubtleReference"/>
-          <w:color w:val="000000" w:themeColor="text1"/>
-          <w:sz w:val="21"/>
-        </w:rPr>
-        <w:t xml:space="preserve"> </w:t>
-      </w:r>
-      <w:r>
-        <w:rPr>
-          <w:rStyle w:val="SubtleReference"/>
-          <w:color w:val="000000" w:themeColor="text1"/>
-          <w:sz w:val="21"/>
-          <w:u w:val="none"/>
-        </w:rPr>
-        <w:t>Edition). Addison-Wesley Longman Publishing Co., Inc., Boston, MA, USA.</w:t>
-      </w:r>
       <w:bookmarkStart w:id="0" w:name="_GoBack"/>
       <w:bookmarkEnd w:id="0"/>
     </w:p>

</xml_diff>